<commit_message>
Update Bitácora y comentarios.docx
</commit_message>
<xml_diff>
--- a/docs/Bitácora y comentarios.docx
+++ b/docs/Bitácora y comentarios.docx
@@ -44,36 +44,19 @@
     </w:p>
     <w:p>
       <w:r>
-        <w:t>Planteamos las ideas principales para lo que es obligatorio utilizar, utilización de sensores para la localización y creación de mapas de calor que aporten información sobre las zonas más visitadas y la utilización en principio de una pantalla como actuado</w:t>
-      </w:r>
-      <w:r>
-        <w:t xml:space="preserve">r que también tome datos de la ubicación para poder mostrar ofertas de la determinada zona o publicidades de los productos. </w:t>
-      </w:r>
-    </w:p>
-    <w:p/>
-    <w:p>
-      <w:r>
-        <w:t>Luego de desarrollar y tener correctamente planteadas estas ideas se planea extender el proyecto agregando sensores y actuadores q</w:t>
-      </w:r>
-      <w:r>
-        <w:t xml:space="preserve">ue aporten otras cosas. Como detección de productos dentro del carro. </w:t>
-      </w:r>
-    </w:p>
-    <w:p/>
-    <w:p>
-      <w:r>
-        <w:t xml:space="preserve">Se está buscando una solución de localización que sea aplicable en tiempo real para aprovecharla mejor y poder agregar más </w:t>
-      </w:r>
-      <w:proofErr w:type="gramStart"/>
-      <w:r>
-        <w:t>cosas.(</w:t>
-      </w:r>
-      <w:proofErr w:type="gramEnd"/>
-      <w:r>
-        <w:t>Posiblemente Beacon BLE es la mejor opción o aceleróme</w:t>
-      </w:r>
-      <w:r>
-        <w:t>tro y giroscopio)</w:t>
+        <w:t xml:space="preserve">Planteamos las ideas principales para lo que es obligatorio utilizar, utilización de sensores para la localización y creación de mapas de calor que aporten información sobre las zonas más visitadas y la utilización en principio de una pantalla como actuador que también tome datos de la ubicación para poder mostrar ofertas de la determinada zona o publicidades de los productos. </w:t>
+      </w:r>
+    </w:p>
+    <w:p/>
+    <w:p>
+      <w:r>
+        <w:t xml:space="preserve">Luego de desarrollar y tener correctamente planteadas estas ideas se planea extender el proyecto agregando sensores y actuadores que aporten otras cosas. Como detección de productos dentro del carro. </w:t>
+      </w:r>
+    </w:p>
+    <w:p/>
+    <w:p>
+      <w:r>
+        <w:t>Se está buscando una solución de localización que sea aplicable en tiempo real para aprovecharla mejor y poder agregar más cosas.(Posiblemente Beacon BLE es la mejor opción o acelerómetro y giroscopio)</w:t>
       </w:r>
     </w:p>
     <w:p/>
@@ -95,30 +78,13 @@
     </w:p>
     <w:p>
       <w:r>
-        <w:t>Formalización del documento, nuevas propuestas e ideas sobre la localización utilizando más placas para enviar señales wifi que nos ayuden para la detección en el i</w:t>
-      </w:r>
-      <w:r>
-        <w:t>nterior, se realizarán pruebas con ayuda de los profesores de una conexión con ESP 01 (?) y el programador para ver si podemos chequear que la idea sea funcional y pueda servir para localizar correctamente. Para esto se realizaron investigaciones sobre cóm</w:t>
-      </w:r>
-      <w:r>
-        <w:t>o utilizar las placas como con wifi.</w:t>
-      </w:r>
-    </w:p>
-    <w:p/>
-    <w:p>
-      <w:r>
-        <w:t xml:space="preserve">Luego de realizar las pruebas de conectar una ESP con otras dos que solo envían la </w:t>
-      </w:r>
-      <w:proofErr w:type="gramStart"/>
-      <w:r>
-        <w:t>señal wifi</w:t>
-      </w:r>
-      <w:proofErr w:type="gramEnd"/>
-      <w:r>
-        <w:t xml:space="preserve"> se consiguió obtener la señal y también filtrar solo a las ESP que estaban actuando como señales wifi además se reciben los </w:t>
-      </w:r>
-      <w:r>
-        <w:t xml:space="preserve">dB de la señal. Se subió el código de estas pruebas a GitHub y comenzamos las discusiones para ver </w:t>
+        <w:t>Formalización del documento, nuevas propuestas e ideas sobre la localización utilizando más placas para enviar señales wifi que nos ayuden para la detección en el interior, se realizarán pruebas con ayuda de los profesores de una conexión con ESP 01 (?) y el programador para ver si podemos chequear que la idea sea funcional y pueda servir para localizar correctamente. Para esto se realizaron investigaciones sobre cómo utilizar las placas como con wifi.</w:t>
+      </w:r>
+    </w:p>
+    <w:p/>
+    <w:p>
+      <w:r>
+        <w:t xml:space="preserve">Luego de realizar las pruebas de conectar una ESP con otras dos que solo envían la señal wifi se consiguió obtener la señal y también filtrar solo a las ESP que estaban actuando como señales wifi además se reciben los dB de la señal. Se subió el código de estas pruebas a GitHub y comenzamos las discusiones para ver </w:t>
       </w:r>
       <w:proofErr w:type="spellStart"/>
       <w:r>
@@ -132,47 +98,19 @@
     <w:p/>
     <w:p>
       <w:r>
-        <w:t>Proponemos y analizamos la idea de hacer el proyecto híbrido en cuanto a la loca</w:t>
-      </w:r>
-      <w:r>
-        <w:t xml:space="preserve">lización de los carros para tener mayor exactitud, se evalúa la idea de utilizar giroscopio y el RSSI como un corrector de los errores del giroscopio para los lugares por lo que se pase para poder reiniciar el giroscopio. </w:t>
-      </w:r>
-    </w:p>
-    <w:p/>
-    <w:p>
-      <w:r>
-        <w:t>El principal problema que aparec</w:t>
-      </w:r>
-      <w:r>
-        <w:t xml:space="preserve">e con RSSI es que fluctúa demasiado y ante la aparición de muchas redes aparece un problema de retardo ya que demora en escanear los datos y podría actualizarnos nuestros </w:t>
-      </w:r>
-      <w:proofErr w:type="gramStart"/>
-      <w:r>
-        <w:t>datos</w:t>
-      </w:r>
-      <w:proofErr w:type="gramEnd"/>
-      <w:r>
-        <w:t xml:space="preserve"> pero no ser el lugar en el que realmente esté la persona si es que se estuviera</w:t>
-      </w:r>
-      <w:r>
-        <w:t xml:space="preserve"> moviendo.</w:t>
+        <w:t xml:space="preserve">Proponemos y analizamos la idea de hacer el proyecto híbrido en cuanto a la localización de los carros para tener mayor exactitud, se evalúa la idea de utilizar giroscopio y el RSSI como un corrector de los errores del giroscopio para los lugares por lo que se pase para poder reiniciar el giroscopio. </w:t>
+      </w:r>
+    </w:p>
+    <w:p/>
+    <w:p>
+      <w:r>
+        <w:t>El principal problema que aparece con RSSI es que fluctúa demasiado y ante la aparición de muchas redes aparece un problema de retardo ya que demora en escanear los datos y podría actualizarnos nuestros datos pero no ser el lugar en el que realmente esté la persona si es que se estuviera moviendo.</w:t>
       </w:r>
     </w:p>
     <w:p>
       <w:r>
         <w:lastRenderedPageBreak/>
-        <w:t xml:space="preserve">Solución a esto poner todas las ESP con mismas conexiones y hacer que la ESP del carro se conecte y con este no es necesario el estar escaneando todo el </w:t>
-      </w:r>
-      <w:proofErr w:type="gramStart"/>
-      <w:r>
-        <w:t>tiempo</w:t>
-      </w:r>
-      <w:proofErr w:type="gramEnd"/>
-      <w:r>
-        <w:t xml:space="preserve"> sino que sería instantáneo la conexión y saber a cual nos conectamos por lo tanto qué</w:t>
-      </w:r>
-      <w:r>
-        <w:t xml:space="preserve"> tan cerca estamos de esa. </w:t>
+        <w:t xml:space="preserve">Solución a esto poner todas las ESP con mismas conexiones y hacer que la ESP del carro se conecte y con este no es necesario el estar escaneando todo el tiempo sino que sería instantáneo la conexión y saber a cual nos conectamos por lo tanto qué tan cerca estamos de esa. </w:t>
       </w:r>
     </w:p>
     <w:p/>
@@ -203,80 +141,66 @@
     </w:p>
     <w:p>
       <w:r>
-        <w:t xml:space="preserve">Trabajamos en la documentación de anteproyecto formalizada guiándonos en la rúbrica, descubrimos </w:t>
-      </w:r>
-      <w:proofErr w:type="gramStart"/>
-      <w:r>
-        <w:t>el  programa</w:t>
-      </w:r>
-      <w:proofErr w:type="gramEnd"/>
+        <w:t xml:space="preserve">Trabajamos en la documentación de anteproyecto formalizada guiándonos en la rúbrica, descubrimos el  programa </w:t>
+      </w:r>
+      <w:proofErr w:type="spellStart"/>
+      <w:r>
+        <w:t>SketchUp</w:t>
+      </w:r>
+      <w:proofErr w:type="spellEnd"/>
+      <w:r>
+        <w:t xml:space="preserve"> y probamos plantillas para la realización de diagramas ilustrativos del supermercado, también encontramos que hay sensores y carros a disposición lo que facilita el diagrama para dar la idea del producto final al que se buscaría llegar. </w:t>
+      </w:r>
+    </w:p>
+    <w:p/>
+    <w:p>
+      <w:r>
+        <w:t>4/09</w:t>
+      </w:r>
+    </w:p>
+    <w:p>
+      <w:r>
+        <w:t>Trabajo en anteproyecto documentación, diseño de imágenes ilustrativas y búsqueda de materiales y precios específicos.</w:t>
+      </w:r>
+    </w:p>
+    <w:p>
+      <w:r>
+        <w:t xml:space="preserve">Definimos más ítems del plan de trabajo para poner en el diagrama de </w:t>
+      </w:r>
+      <w:proofErr w:type="spellStart"/>
+      <w:r>
+        <w:t>gantt</w:t>
+      </w:r>
+      <w:proofErr w:type="spellEnd"/>
+      <w:r>
+        <w:t>.</w:t>
+      </w:r>
+    </w:p>
+    <w:p/>
+    <w:p>
+      <w:r>
+        <w:t xml:space="preserve">5/09 </w:t>
+      </w:r>
+    </w:p>
+    <w:p>
+      <w:r>
+        <w:t>Se trabajo en el anteproyecto consultando con los profesores en clase sobre dudas surgidas anteriormente.</w:t>
+      </w:r>
+    </w:p>
+    <w:p>
+      <w:r>
+        <w:t xml:space="preserve">Se realizo la primera solicitud de compras, adquiriendo el </w:t>
+      </w:r>
+      <w:proofErr w:type="spellStart"/>
+      <w:r>
+        <w:t>modulo</w:t>
+      </w:r>
+      <w:proofErr w:type="spellEnd"/>
       <w:r>
         <w:t xml:space="preserve"> </w:t>
       </w:r>
       <w:proofErr w:type="spellStart"/>
       <w:r>
-        <w:t>SketchUp</w:t>
-      </w:r>
-      <w:proofErr w:type="spellEnd"/>
-      <w:r>
-        <w:t xml:space="preserve"> y probamos plantillas para la realización de diagramas ilustrativos del supermercado, también encontramos que hay sensores y carros a dis</w:t>
-      </w:r>
-      <w:r>
-        <w:t xml:space="preserve">posición lo que facilita el diagrama para dar la idea del producto final al que se buscaría llegar. </w:t>
-      </w:r>
-    </w:p>
-    <w:p/>
-    <w:p>
-      <w:r>
-        <w:t>4/09</w:t>
-      </w:r>
-    </w:p>
-    <w:p>
-      <w:r>
-        <w:t>Trabajo en anteproyecto documentación, diseño de imágenes ilustrativas y búsqueda de materiales y precios específicos.</w:t>
-      </w:r>
-    </w:p>
-    <w:p>
-      <w:r>
-        <w:t>Definimos más ítems del plan d</w:t>
-      </w:r>
-      <w:r>
-        <w:t xml:space="preserve">e trabajo para poner en el diagrama de </w:t>
-      </w:r>
-      <w:proofErr w:type="spellStart"/>
-      <w:r>
-        <w:t>gantt</w:t>
-      </w:r>
-      <w:proofErr w:type="spellEnd"/>
-      <w:r>
-        <w:t>.</w:t>
-      </w:r>
-    </w:p>
-    <w:p/>
-    <w:p>
-      <w:r>
-        <w:t xml:space="preserve">5/09 </w:t>
-      </w:r>
-    </w:p>
-    <w:p>
-      <w:r>
-        <w:t>Se trabajo en el anteproyecto consultando con los profesores en clase sobre dudas surgidas anteriormente.</w:t>
-      </w:r>
-    </w:p>
-    <w:p>
-      <w:r>
-        <w:t xml:space="preserve">Se realizo la primera solicitud de compras, adquiriendo el </w:t>
-      </w:r>
-      <w:proofErr w:type="spellStart"/>
-      <w:r>
-        <w:t>modulo</w:t>
-      </w:r>
-      <w:proofErr w:type="spellEnd"/>
-      <w:r>
-        <w:t xml:space="preserve"> </w:t>
-      </w:r>
-      <w:proofErr w:type="spellStart"/>
-      <w:r>
         <w:t>imu</w:t>
       </w:r>
       <w:proofErr w:type="spellEnd"/>
@@ -295,10 +219,7 @@
     <w:p/>
     <w:p>
       <w:r>
-        <w:t>7/</w:t>
-      </w:r>
-      <w:r>
-        <w:t>09</w:t>
+        <w:t>7/09</w:t>
       </w:r>
     </w:p>
     <w:p>
@@ -352,10 +273,7 @@
       </w:r>
       <w:proofErr w:type="spellStart"/>
       <w:r>
-        <w:t>thi</w:t>
-      </w:r>
-      <w:r>
-        <w:t>ngsboard</w:t>
+        <w:t>thingsboard</w:t>
       </w:r>
       <w:proofErr w:type="spellEnd"/>
       <w:r>
@@ -386,10 +304,7 @@
       </w:r>
       <w:proofErr w:type="spellEnd"/>
       <w:r>
-        <w:t>, q</w:t>
-      </w:r>
-      <w:r>
-        <w:t xml:space="preserve">ue es lo que utiliza el </w:t>
+        <w:t xml:space="preserve">, que es lo que utiliza el </w:t>
       </w:r>
       <w:proofErr w:type="spellStart"/>
       <w:r>
@@ -410,10 +325,7 @@
       </w:r>
       <w:proofErr w:type="spellEnd"/>
       <w:r>
-        <w:t xml:space="preserve"> en lo que ya se tenía,</w:t>
-      </w:r>
-      <w:r>
-        <w:t xml:space="preserve"> más una matriz con datos para testearlo. Esta vez </w:t>
+        <w:t xml:space="preserve"> en lo que ya se tenía, más una matriz con datos para testearlo. Esta vez </w:t>
       </w:r>
       <w:proofErr w:type="spellStart"/>
       <w:r>
@@ -499,10 +411,7 @@
       </w:r>
       <w:proofErr w:type="spellEnd"/>
       <w:r>
-        <w:t xml:space="preserve"> para que se conecten </w:t>
-      </w:r>
-      <w:r>
-        <w:t xml:space="preserve">de forma más rápida y que sea más factible utilizarla como </w:t>
+        <w:t xml:space="preserve"> para que se conecten de forma más rápida y que sea más factible utilizarla como </w:t>
       </w:r>
       <w:proofErr w:type="spellStart"/>
       <w:r>
@@ -553,15 +462,7 @@
       </w:r>
       <w:proofErr w:type="spellEnd"/>
       <w:r>
-        <w:t xml:space="preserve"> detrás del mapa de calor, y se implementó una función para agregar puntos y calibrar la intensidad de los puntos dependiendo de la cantidad de </w:t>
-      </w:r>
-      <w:proofErr w:type="gramStart"/>
-      <w:r>
-        <w:t>los mismos</w:t>
-      </w:r>
-      <w:proofErr w:type="gramEnd"/>
-      <w:r>
-        <w:t>.</w:t>
+        <w:t xml:space="preserve"> detrás del mapa de calor, y se implementó una función para agregar puntos y calibrar la intensidad de los puntos dependiendo de la cantidad de los mismos.</w:t>
       </w:r>
     </w:p>
     <w:p/>
@@ -587,7 +488,6 @@
         <w:t xml:space="preserve">Trabajos en </w:t>
       </w:r>
       <w:proofErr w:type="spellStart"/>
-      <w:proofErr w:type="gramStart"/>
       <w:r>
         <w:t>thngboard</w:t>
       </w:r>
@@ -595,15 +495,11 @@
       <w:r>
         <w:t>:...</w:t>
       </w:r>
-      <w:proofErr w:type="gramEnd"/>
-    </w:p>
-    <w:p/>
-    <w:p>
-      <w:r>
-        <w:t>Trabajo de IMU descubrimos que la biblioteca correcta que había que utilizar es MPU9250_WE y se consiguió la correcta ejecución de un código de calibración y lectura de datos, previamente había problemas de conexión I2C debido al error de la</w:t>
-      </w:r>
-      <w:r>
-        <w:t xml:space="preserve"> biblioteca que no era la correcta.</w:t>
+    </w:p>
+    <w:p/>
+    <w:p>
+      <w:r>
+        <w:t>Trabajo de IMU descubrimos que la biblioteca correcta que había que utilizar es MPU9250_WE y se consiguió la correcta ejecución de un código de calibración y lectura de datos, previamente había problemas de conexión I2C debido al error de la biblioteca que no era la correcta.</w:t>
       </w:r>
     </w:p>
     <w:p/>
@@ -682,6 +578,52 @@
       </w:r>
       <w:r>
         <w:t>utiliza el eje de la aceleración para hacer estos, por lo tanto terminamos en la deducción que lo próximo a tratar es obtener los valores de velocidad angular por parte del giroscopio para integrar obteniendo ángulos en grados y ahí poder trabajar con ángulos y trigonometría para obtener la posición respecto a un punto de origen.</w:t>
+      </w:r>
+    </w:p>
+    <w:p/>
+    <w:p>
+      <w:r>
+        <w:t>05/10</w:t>
+      </w:r>
+    </w:p>
+    <w:p>
+      <w:r>
+        <w:t xml:space="preserve">Se continúa con la práctica e intento de obtención de valores adecuados a partir de IMU, se tomó la decisión de obtener los valores de giro sobre el plano </w:t>
+      </w:r>
+      <w:proofErr w:type="spellStart"/>
+      <w:r>
+        <w:t>xy</w:t>
+      </w:r>
+      <w:proofErr w:type="spellEnd"/>
+      <w:r>
+        <w:t xml:space="preserve"> mediante la utilización del giróscopo sin tener en cuenta valores de aceleración por problemas </w:t>
+      </w:r>
+      <w:r>
+        <w:t xml:space="preserve">con los ejes y la gravedad si se hacía a partir de la aceleración por lo tanto se usará giróscopo par ángulos de giro y </w:t>
+      </w:r>
+      <w:r>
+        <w:t xml:space="preserve">acelerómetro para distancias sobre un mismo eje, para ambos se deberán realizar integrales las cuales generaban problema si se hacían </w:t>
+      </w:r>
+      <w:r>
+        <w:t xml:space="preserve">con valores cambiantes por lo tanto se propuso la idea de utilizar ciertos umbrales dentro de los que fluctúan los valores devueltos por el IMU </w:t>
+      </w:r>
+      <w:r>
+        <w:t>luego de la calibración, por lo tanto si se encuentra dentro de un rango razonable el cual</w:t>
+      </w:r>
+      <w:r>
+        <w:t xml:space="preserve"> es tan pequeño como para no afectar los datos</w:t>
+      </w:r>
+      <w:r>
+        <w:t xml:space="preserve"> alrededor de 0</w:t>
+      </w:r>
+      <w:r>
+        <w:t xml:space="preserve">, se lo establece en 0. </w:t>
+      </w:r>
+      <w:r>
+        <w:t xml:space="preserve">Se continuó haciendo pruebas a ver si con los rangos definidos marca bien </w:t>
+      </w:r>
+      <w:r>
+        <w:t xml:space="preserve">valores de aceleración al moverlo. </w:t>
       </w:r>
     </w:p>
     <w:p/>

</xml_diff>